<commit_message>
small change to freud, lucian
</commit_message>
<xml_diff>
--- a/1_Found and new/Freud, Lucian (Arya) FINAL.docx
+++ b/1_Found and new/Freud, Lucian (Arya) FINAL.docx
@@ -81,8 +81,6 @@
                 <w:r>
                   <w:t xml:space="preserve"> (University of Wolverhampton)</w:t>
                 </w:r>
-                <w:bookmarkStart w:id="0" w:name="_GoBack"/>
-                <w:bookmarkEnd w:id="0"/>
               </w:p>
               <w:p>
                 <w:r>
@@ -487,7 +485,27 @@
                   <w:rPr>
                     <w:i/>
                   </w:rPr>
-                  <w:t xml:space="preserve">Interior in Paddington </w:t>
+                  <w:t>Interior at</w:t>
+                </w:r>
+                <w:r>
+                  <w:rPr>
+                    <w:i/>
+                  </w:rPr>
+                  <w:t xml:space="preserve"> </w:t>
+                </w:r>
+                <w:bookmarkStart w:id="0" w:name="_GoBack"/>
+                <w:r>
+                  <w:rPr>
+                    <w:i/>
+                  </w:rPr>
+                  <w:t>Paddington</w:t>
+                </w:r>
+                <w:bookmarkEnd w:id="0"/>
+                <w:r>
+                  <w:rPr>
+                    <w:i/>
+                  </w:rPr>
+                  <w:t xml:space="preserve"> </w:t>
                 </w:r>
                 <w:r>
                   <w:t xml:space="preserve">(1951). The painting was commissioned for the Arts Council exhibition </w:t>
@@ -559,7 +577,10 @@
                   <w:t xml:space="preserve"> </w:t>
                 </w:r>
                 <w:r>
-                  <w:t>'Interior in Paddington' (1951). Owned by Walker Art gallery in Liverpool. http://www.liverpoolmuseums.org.uk/picture-of-month/displayPicture.aspx</w:t>
+                  <w:t>'Interior at</w:t>
+                </w:r>
+                <w:r>
+                  <w:t xml:space="preserve"> Paddington' (1951). Owned by Walker Art gallery in Liverpool. http://www.liverpoolmuseums.org.uk/picture-of-month/displayPicture.aspx</w:t>
                 </w:r>
                 <w:proofErr w:type="gramStart"/>
                 <w:r>
@@ -1861,7 +1882,7 @@
     <w:charset w:val="4E"/>
     <w:family w:val="auto"/>
     <w:pitch w:val="variable"/>
-    <w:sig w:usb0="00000001" w:usb1="08070000" w:usb2="00000010" w:usb3="00000000" w:csb0="00020000" w:csb1="00000000"/>
+    <w:sig w:usb0="E00002FF" w:usb1="6AC7FDFB" w:usb2="00000012" w:usb3="00000000" w:csb0="0002009F" w:csb1="00000000"/>
   </w:font>
   <w:font w:name="Times New Roman">
     <w:panose1 w:val="02020603050405020304"/>
@@ -1881,7 +1902,7 @@
     <w:charset w:val="4E"/>
     <w:family w:val="auto"/>
     <w:pitch w:val="variable"/>
-    <w:sig w:usb0="00000001" w:usb1="08070000" w:usb2="00000010" w:usb3="00000000" w:csb0="00020000" w:csb1="00000000"/>
+    <w:sig w:usb0="E00002FF" w:usb1="6AC7FDFB" w:usb2="00000012" w:usb3="00000000" w:csb0="0002009F" w:csb1="00000000"/>
   </w:font>
   <w:font w:name="Calibri">
     <w:panose1 w:val="020F0502020204030204"/>
@@ -2682,7 +2703,7 @@
 </file>
 
 <file path=customXml/itemProps1.xml><?xml version="1.0" encoding="utf-8"?>
-<ds:datastoreItem xmlns:ds="http://schemas.openxmlformats.org/officeDocument/2006/customXml" ds:itemID="{6246D718-1065-4540-95E5-426044604CE9}">
+<ds:datastoreItem xmlns:ds="http://schemas.openxmlformats.org/officeDocument/2006/customXml" ds:itemID="{6711D8F6-E22F-A145-966A-1DF97EA1DDCE}">
   <ds:schemaRefs>
     <ds:schemaRef ds:uri="http://schemas.openxmlformats.org/officeDocument/2006/bibliography"/>
   </ds:schemaRefs>

</xml_diff>